<commit_message>
Cambios de Raiza y Referencias pls
</commit_message>
<xml_diff>
--- a/docs/Informe.docx
+++ b/docs/Informe.docx
@@ -2846,7 +2846,13 @@
     </w:p>
     <w:p>
       <w:r>
-        <w:t>Desarrollar un sistema de pruebas automatizadas para el nuevo módulo garantizando la compatibilidad con las tecnologías utilizadas para su desarrollo.</w:t>
+        <w:t xml:space="preserve">Desarrollar un </w:t>
+      </w:r>
+      <w:r>
+        <w:t>plan</w:t>
+      </w:r>
+      <w:r>
+        <w:t xml:space="preserve"> de pruebas automatizadas para el nuevo módulo garantizando la compatibilidad con las tecnologías utilizadas para su desarrollo.</w:t>
       </w:r>
     </w:p>
     <w:p>
@@ -2908,6 +2914,18 @@
       </w:pPr>
       <w:r>
         <w:t>Implementar los casos de prueba siguiendo patrones de diseño que favorezcan la reutilización y el mantenimiento de los conjuntos de prueba.</w:t>
+      </w:r>
+    </w:p>
+    <w:p>
+      <w:pPr>
+        <w:pStyle w:val="Prrafodelista"/>
+        <w:numPr>
+          <w:ilvl w:val="0"/>
+          <w:numId w:val="9"/>
+        </w:numPr>
+      </w:pPr>
+      <w:r>
+        <w:t>Documentar el proceso de diseño de casos de prueba para el módulo en cuestión.</w:t>
       </w:r>
     </w:p>
     <w:p>
@@ -4987,143 +5005,531 @@
     </w:p>
     <w:p>
       <w:pPr>
-        <w:spacing w:before="100" w:beforeAutospacing="1" w:after="100" w:afterAutospacing="1"/>
-        <w:rPr>
-          <w:rFonts w:eastAsia="Times New Roman" w:cs="Arial"/>
-          <w:szCs w:val="24"/>
-          <w:lang w:eastAsia="es-ES"/>
-        </w:rPr>
-      </w:pPr>
-    </w:p>
-    <w:p>
-      <w:pPr>
-        <w:spacing w:before="100" w:beforeAutospacing="1" w:after="100" w:afterAutospacing="1"/>
-        <w:rPr>
-          <w:rFonts w:eastAsia="Times New Roman" w:cs="Arial"/>
-          <w:szCs w:val="24"/>
-          <w:lang w:eastAsia="es-ES"/>
-        </w:rPr>
-      </w:pPr>
-    </w:p>
-    <w:p>
-      <w:pPr>
-        <w:spacing w:before="100" w:beforeAutospacing="1" w:after="100" w:afterAutospacing="1"/>
-        <w:rPr>
-          <w:rFonts w:eastAsia="Times New Roman" w:cs="Arial"/>
-          <w:szCs w:val="24"/>
-          <w:lang w:eastAsia="es-ES"/>
-        </w:rPr>
-      </w:pPr>
-    </w:p>
-    <w:p>
-      <w:pPr>
-        <w:spacing w:before="100" w:beforeAutospacing="1" w:after="100" w:afterAutospacing="1"/>
-        <w:rPr>
-          <w:rFonts w:eastAsia="Times New Roman" w:cs="Arial"/>
-          <w:szCs w:val="24"/>
-          <w:lang w:eastAsia="es-ES"/>
-        </w:rPr>
-      </w:pPr>
-    </w:p>
-    <w:p>
-      <w:pPr>
-        <w:spacing w:before="100" w:beforeAutospacing="1" w:after="100" w:afterAutospacing="1"/>
-        <w:rPr>
-          <w:rFonts w:eastAsia="Times New Roman" w:cs="Arial"/>
-          <w:szCs w:val="24"/>
-          <w:lang w:eastAsia="es-ES"/>
-        </w:rPr>
-      </w:pPr>
-    </w:p>
-    <w:p>
-      <w:pPr>
-        <w:spacing w:before="100" w:beforeAutospacing="1" w:after="100" w:afterAutospacing="1"/>
-        <w:rPr>
-          <w:rFonts w:eastAsia="Times New Roman" w:cs="Arial"/>
-          <w:szCs w:val="24"/>
-          <w:lang w:eastAsia="es-ES"/>
-        </w:rPr>
-      </w:pPr>
-    </w:p>
-    <w:p>
-      <w:pPr>
-        <w:spacing w:before="100" w:beforeAutospacing="1" w:after="100" w:afterAutospacing="1"/>
-        <w:rPr>
-          <w:rFonts w:eastAsia="Times New Roman" w:cs="Arial"/>
-          <w:szCs w:val="24"/>
-          <w:lang w:eastAsia="es-ES"/>
-        </w:rPr>
-      </w:pPr>
-    </w:p>
-    <w:p>
-      <w:pPr>
-        <w:spacing w:before="100" w:beforeAutospacing="1" w:after="100" w:afterAutospacing="1"/>
-        <w:rPr>
-          <w:rFonts w:eastAsia="Times New Roman" w:cs="Arial"/>
-          <w:szCs w:val="24"/>
-          <w:lang w:eastAsia="es-ES"/>
-        </w:rPr>
-      </w:pPr>
-    </w:p>
-    <w:p>
-      <w:pPr>
-        <w:spacing w:before="100" w:beforeAutospacing="1" w:after="100" w:afterAutospacing="1"/>
-        <w:rPr>
-          <w:rFonts w:eastAsia="Times New Roman" w:cs="Arial"/>
-          <w:szCs w:val="24"/>
-          <w:lang w:eastAsia="es-ES"/>
-        </w:rPr>
-      </w:pPr>
-    </w:p>
-    <w:p>
-      <w:pPr>
-        <w:spacing w:before="100" w:beforeAutospacing="1" w:after="100" w:afterAutospacing="1"/>
-        <w:rPr>
-          <w:rFonts w:eastAsia="Times New Roman" w:cs="Arial"/>
-          <w:szCs w:val="24"/>
-          <w:lang w:eastAsia="es-ES"/>
-        </w:rPr>
-      </w:pPr>
-    </w:p>
-    <w:p>
-      <w:pPr>
-        <w:spacing w:before="100" w:beforeAutospacing="1" w:after="100" w:afterAutospacing="1"/>
-        <w:rPr>
-          <w:rFonts w:eastAsia="Times New Roman" w:cs="Arial"/>
-          <w:szCs w:val="24"/>
-          <w:lang w:eastAsia="es-ES"/>
-        </w:rPr>
-      </w:pPr>
-    </w:p>
-    <w:p>
-      <w:pPr>
-        <w:spacing w:before="100" w:beforeAutospacing="1" w:after="100" w:afterAutospacing="1"/>
-        <w:rPr>
-          <w:rFonts w:eastAsia="Times New Roman" w:cs="Arial"/>
-          <w:szCs w:val="24"/>
-          <w:lang w:eastAsia="es-ES"/>
-        </w:rPr>
-      </w:pPr>
-    </w:p>
-    <w:p>
-      <w:pPr>
-        <w:spacing w:before="100" w:beforeAutospacing="1" w:after="100" w:afterAutospacing="1"/>
-        <w:rPr>
-          <w:rFonts w:eastAsia="Times New Roman" w:cs="Arial"/>
-          <w:szCs w:val="24"/>
-          <w:lang w:eastAsia="es-ES"/>
-        </w:rPr>
-      </w:pPr>
-    </w:p>
-    <w:p>
-      <w:pPr>
-        <w:spacing w:before="100" w:beforeAutospacing="1" w:after="100" w:afterAutospacing="1"/>
-        <w:rPr>
-          <w:rFonts w:eastAsia="Times New Roman" w:cs="Arial"/>
-          <w:szCs w:val="24"/>
-          <w:lang w:eastAsia="es-ES"/>
-        </w:rPr>
-      </w:pPr>
+        <w:pStyle w:val="Ttulo2"/>
+        <w:numPr>
+          <w:ilvl w:val="0"/>
+          <w:numId w:val="0"/>
+        </w:numPr>
+        <w:ind w:left="576" w:hanging="576"/>
+        <w:rPr>
+          <w:rFonts w:ascii="Arial" w:hAnsi="Arial" w:cs="Arial"/>
+          <w:b w:val="0"/>
+          <w:bCs/>
+          <w:sz w:val="24"/>
+          <w:szCs w:val="24"/>
+        </w:rPr>
+      </w:pPr>
+      <w:r>
+        <w:rPr>
+          <w:rFonts w:ascii="Arial" w:hAnsi="Arial" w:cs="Arial"/>
+          <w:b w:val="0"/>
+          <w:bCs/>
+          <w:sz w:val="24"/>
+          <w:szCs w:val="24"/>
+        </w:rPr>
+        <w:t>1.8 Inteligencia Artificial en pruebas de software: Estado del arte</w:t>
+      </w:r>
+    </w:p>
+    <w:p>
+      <w:pPr>
+        <w:pStyle w:val="whitespace-pre-wrap"/>
+        <w:spacing w:line="360" w:lineRule="auto"/>
+        <w:rPr>
+          <w:rFonts w:ascii="Arial" w:hAnsi="Arial" w:cs="Arial"/>
+        </w:rPr>
+      </w:pPr>
+      <w:r>
+        <w:rPr>
+          <w:rFonts w:ascii="Arial" w:hAnsi="Arial" w:cs="Arial"/>
+        </w:rPr>
+        <w:t>La integración de la Inteligencia Artificial (IA) en las pruebas de software representa uno de los avances más significativos en la evolución de la garantía de calidad de software en los últimos años. Esta convergencia tecnológica está transformando cada fase del ciclo de pruebas, desde la planificación hasta el análisis de resultados, optimizando procesos y mejorando la efectividad de la detección de errores.</w:t>
+      </w:r>
+    </w:p>
+    <w:p>
+      <w:pPr>
+        <w:pStyle w:val="Ttulo3"/>
+        <w:rPr>
+          <w:rFonts w:ascii="Arial" w:hAnsi="Arial" w:cs="Arial"/>
+        </w:rPr>
+      </w:pPr>
+      <w:r>
+        <w:rPr>
+          <w:rFonts w:ascii="Arial" w:hAnsi="Arial" w:cs="Arial"/>
+        </w:rPr>
+        <w:t>1.8.1 Generación automática de casos de prueba</w:t>
+      </w:r>
+    </w:p>
+    <w:p>
+      <w:pPr>
+        <w:pStyle w:val="whitespace-pre-wrap"/>
+        <w:spacing w:line="360" w:lineRule="auto"/>
+        <w:rPr>
+          <w:rFonts w:ascii="Arial" w:hAnsi="Arial" w:cs="Arial"/>
+        </w:rPr>
+      </w:pPr>
+      <w:r>
+        <w:rPr>
+          <w:rFonts w:ascii="Arial" w:hAnsi="Arial" w:cs="Arial"/>
+        </w:rPr>
+        <w:t xml:space="preserve">Uno de los avances más prometedores es la aplicación de técnicas de aprendizaje automático para la generación de casos de prueba. Algoritmos basados en aprendizaje profundo pueden analizar el código fuente, requisitos funcionales y datos históricos de ejecución para crear conjuntos de pruebas exhaustivos con mínima intervención </w:t>
+      </w:r>
+      <w:proofErr w:type="gramStart"/>
+      <w:r>
+        <w:rPr>
+          <w:rFonts w:ascii="Arial" w:hAnsi="Arial" w:cs="Arial"/>
+        </w:rPr>
+        <w:t>humana[</w:t>
+      </w:r>
+      <w:proofErr w:type="gramEnd"/>
+      <w:r>
+        <w:rPr>
+          <w:rFonts w:ascii="Arial" w:hAnsi="Arial" w:cs="Arial"/>
+        </w:rPr>
+        <w:t xml:space="preserve">26]. Estos sistemas son capaces de identificar áreas críticas del código y generar escenarios de prueba que maximizan la cobertura, incluyendo casos límite que podrían pasar desapercibidos en el diseño manual de </w:t>
+      </w:r>
+      <w:proofErr w:type="gramStart"/>
+      <w:r>
+        <w:rPr>
+          <w:rFonts w:ascii="Arial" w:hAnsi="Arial" w:cs="Arial"/>
+        </w:rPr>
+        <w:t>pruebas[</w:t>
+      </w:r>
+      <w:proofErr w:type="gramEnd"/>
+      <w:r>
+        <w:rPr>
+          <w:rFonts w:ascii="Arial" w:hAnsi="Arial" w:cs="Arial"/>
+        </w:rPr>
+        <w:t>27].</w:t>
+      </w:r>
+    </w:p>
+    <w:p>
+      <w:pPr>
+        <w:pStyle w:val="Ttulo3"/>
+        <w:rPr>
+          <w:rFonts w:ascii="Arial" w:hAnsi="Arial" w:cs="Arial"/>
+        </w:rPr>
+      </w:pPr>
+      <w:r>
+        <w:rPr>
+          <w:rFonts w:ascii="Arial" w:hAnsi="Arial" w:cs="Arial"/>
+        </w:rPr>
+        <w:t>1.8.2 Pruebas autorreparables</w:t>
+      </w:r>
+    </w:p>
+    <w:p>
+      <w:pPr>
+        <w:pStyle w:val="whitespace-pre-wrap"/>
+        <w:spacing w:line="360" w:lineRule="auto"/>
+        <w:rPr>
+          <w:rFonts w:ascii="Arial" w:hAnsi="Arial" w:cs="Arial"/>
+        </w:rPr>
+      </w:pPr>
+      <w:r>
+        <w:rPr>
+          <w:rFonts w:ascii="Arial" w:hAnsi="Arial" w:cs="Arial"/>
+        </w:rPr>
+        <w:t xml:space="preserve">Los </w:t>
+      </w:r>
+      <w:proofErr w:type="spellStart"/>
+      <w:r>
+        <w:rPr>
+          <w:rFonts w:ascii="Arial" w:hAnsi="Arial" w:cs="Arial"/>
+        </w:rPr>
+        <w:t>frameworks</w:t>
+      </w:r>
+      <w:proofErr w:type="spellEnd"/>
+      <w:r>
+        <w:rPr>
+          <w:rFonts w:ascii="Arial" w:hAnsi="Arial" w:cs="Arial"/>
+        </w:rPr>
+        <w:t xml:space="preserve"> de pruebas con capacidades de </w:t>
+      </w:r>
+      <w:proofErr w:type="spellStart"/>
+      <w:r>
+        <w:rPr>
+          <w:rFonts w:ascii="Arial" w:hAnsi="Arial" w:cs="Arial"/>
+        </w:rPr>
+        <w:t>autorreparación</w:t>
+      </w:r>
+      <w:proofErr w:type="spellEnd"/>
+      <w:r>
+        <w:rPr>
+          <w:rFonts w:ascii="Arial" w:hAnsi="Arial" w:cs="Arial"/>
+        </w:rPr>
+        <w:t xml:space="preserve"> representan un avance significativo en el mantenimiento de suites de pruebas automatizadas. Estos sistemas emplean algoritmos de aprendizaje por refuerzo para identificar cambios en los elementos de la interfaz y adaptar dinámicamente los selectores en tiempo de </w:t>
+      </w:r>
+      <w:proofErr w:type="gramStart"/>
+      <w:r>
+        <w:rPr>
+          <w:rFonts w:ascii="Arial" w:hAnsi="Arial" w:cs="Arial"/>
+        </w:rPr>
+        <w:t>ejecución[</w:t>
+      </w:r>
+      <w:proofErr w:type="gramEnd"/>
+      <w:r>
+        <w:rPr>
+          <w:rFonts w:ascii="Arial" w:hAnsi="Arial" w:cs="Arial"/>
+        </w:rPr>
+        <w:t xml:space="preserve">28]. Cuando una prueba falla debido a cambios en la estructura del DOM o en identificadores de elementos, estas herramientas pueden generar selectores alternativos, reduciendo significativamente el tiempo dedicado al mantenimiento de scripts y aumentando la resiliencia de las pruebas automatizadas frente a cambios en la interfaz de </w:t>
+      </w:r>
+      <w:proofErr w:type="gramStart"/>
+      <w:r>
+        <w:rPr>
+          <w:rFonts w:ascii="Arial" w:hAnsi="Arial" w:cs="Arial"/>
+        </w:rPr>
+        <w:t>usuario[</w:t>
+      </w:r>
+      <w:proofErr w:type="gramEnd"/>
+      <w:r>
+        <w:rPr>
+          <w:rFonts w:ascii="Arial" w:hAnsi="Arial" w:cs="Arial"/>
+        </w:rPr>
+        <w:t>29].</w:t>
+      </w:r>
+    </w:p>
+    <w:p>
+      <w:pPr>
+        <w:pStyle w:val="Ttulo3"/>
+        <w:rPr>
+          <w:rFonts w:ascii="Arial" w:hAnsi="Arial" w:cs="Arial"/>
+        </w:rPr>
+      </w:pPr>
+      <w:r>
+        <w:rPr>
+          <w:rFonts w:ascii="Arial" w:hAnsi="Arial" w:cs="Arial"/>
+        </w:rPr>
+        <w:lastRenderedPageBreak/>
+        <w:t>1.8.3 Análisis predictivo de defectos</w:t>
+      </w:r>
+    </w:p>
+    <w:p>
+      <w:pPr>
+        <w:pStyle w:val="whitespace-pre-wrap"/>
+        <w:spacing w:line="360" w:lineRule="auto"/>
+        <w:rPr>
+          <w:rFonts w:ascii="Arial" w:hAnsi="Arial" w:cs="Arial"/>
+        </w:rPr>
+      </w:pPr>
+      <w:r>
+        <w:rPr>
+          <w:rFonts w:ascii="Arial" w:hAnsi="Arial" w:cs="Arial"/>
+        </w:rPr>
+        <w:t xml:space="preserve">Los modelos predictivos basados en IA están revolucionando la forma en que se identifican potenciales áreas problemáticas en el software. Mediante el análisis de patrones en repositorios de código, historiales de cambios y datos de errores pasados, estos sistemas pueden predecir qué componentes tienen mayor probabilidad de contener defectos, permitiendo una asignación más eficiente de los recursos de </w:t>
+      </w:r>
+      <w:proofErr w:type="gramStart"/>
+      <w:r>
+        <w:rPr>
+          <w:rFonts w:ascii="Arial" w:hAnsi="Arial" w:cs="Arial"/>
+        </w:rPr>
+        <w:t>prueba[</w:t>
+      </w:r>
+      <w:proofErr w:type="gramEnd"/>
+      <w:r>
+        <w:rPr>
+          <w:rFonts w:ascii="Arial" w:hAnsi="Arial" w:cs="Arial"/>
+        </w:rPr>
+        <w:t xml:space="preserve">30]. Esta capacidad predictiva facilita la implementación de estrategias de prueba focalizadas, concentrando los esfuerzos en áreas de alto riesgo y optimizando el tiempo dedicado a la verificación del </w:t>
+      </w:r>
+      <w:proofErr w:type="gramStart"/>
+      <w:r>
+        <w:rPr>
+          <w:rFonts w:ascii="Arial" w:hAnsi="Arial" w:cs="Arial"/>
+        </w:rPr>
+        <w:t>software[</w:t>
+      </w:r>
+      <w:proofErr w:type="gramEnd"/>
+      <w:r>
+        <w:rPr>
+          <w:rFonts w:ascii="Arial" w:hAnsi="Arial" w:cs="Arial"/>
+        </w:rPr>
+        <w:t>31].</w:t>
+      </w:r>
+    </w:p>
+    <w:p>
+      <w:pPr>
+        <w:pStyle w:val="Ttulo3"/>
+        <w:rPr>
+          <w:rFonts w:ascii="Arial" w:hAnsi="Arial" w:cs="Arial"/>
+        </w:rPr>
+      </w:pPr>
+      <w:r>
+        <w:rPr>
+          <w:rFonts w:ascii="Arial" w:hAnsi="Arial" w:cs="Arial"/>
+        </w:rPr>
+        <w:t>1.8.4 Pruebas de comportamiento inteligentes</w:t>
+      </w:r>
+    </w:p>
+    <w:p>
+      <w:pPr>
+        <w:pStyle w:val="whitespace-pre-wrap"/>
+        <w:spacing w:line="360" w:lineRule="auto"/>
+        <w:rPr>
+          <w:rFonts w:ascii="Arial" w:hAnsi="Arial" w:cs="Arial"/>
+        </w:rPr>
+      </w:pPr>
+      <w:r>
+        <w:rPr>
+          <w:rFonts w:ascii="Arial" w:hAnsi="Arial" w:cs="Arial"/>
+        </w:rPr>
+        <w:t xml:space="preserve">La aplicación de tecnologías de procesamiento de lenguaje natural (NLP) ha facilitado la creación de </w:t>
+      </w:r>
+      <w:proofErr w:type="spellStart"/>
+      <w:r>
+        <w:rPr>
+          <w:rFonts w:ascii="Arial" w:hAnsi="Arial" w:cs="Arial"/>
+        </w:rPr>
+        <w:t>frameworks</w:t>
+      </w:r>
+      <w:proofErr w:type="spellEnd"/>
+      <w:r>
+        <w:rPr>
+          <w:rFonts w:ascii="Arial" w:hAnsi="Arial" w:cs="Arial"/>
+        </w:rPr>
+        <w:t xml:space="preserve"> de pruebas que pueden interpretar requisitos expresados en lenguaje natural y traducirlos automáticamente en escenarios de prueba </w:t>
+      </w:r>
+      <w:proofErr w:type="gramStart"/>
+      <w:r>
+        <w:rPr>
+          <w:rFonts w:ascii="Arial" w:hAnsi="Arial" w:cs="Arial"/>
+        </w:rPr>
+        <w:t>ejecutables[</w:t>
+      </w:r>
+      <w:proofErr w:type="gramEnd"/>
+      <w:r>
+        <w:rPr>
+          <w:rFonts w:ascii="Arial" w:hAnsi="Arial" w:cs="Arial"/>
+        </w:rPr>
+        <w:t xml:space="preserve">32]. Estas herramientas mejoran la colaboración entre equipos técnicos y no técnicos, permitiendo que analistas de negocio y usuarios finales participen directamente en la definición de criterios de aceptación, mientras que los sistemas de IA se encargan de generar y mantener los scripts de prueba </w:t>
+      </w:r>
+      <w:proofErr w:type="gramStart"/>
+      <w:r>
+        <w:rPr>
+          <w:rFonts w:ascii="Arial" w:hAnsi="Arial" w:cs="Arial"/>
+        </w:rPr>
+        <w:t>correspondientes[</w:t>
+      </w:r>
+      <w:proofErr w:type="gramEnd"/>
+      <w:r>
+        <w:rPr>
+          <w:rFonts w:ascii="Arial" w:hAnsi="Arial" w:cs="Arial"/>
+        </w:rPr>
+        <w:t>33].</w:t>
+      </w:r>
+    </w:p>
+    <w:p>
+      <w:pPr>
+        <w:pStyle w:val="Ttulo3"/>
+        <w:rPr>
+          <w:rFonts w:ascii="Arial" w:hAnsi="Arial" w:cs="Arial"/>
+        </w:rPr>
+      </w:pPr>
+      <w:r>
+        <w:rPr>
+          <w:rFonts w:ascii="Arial" w:hAnsi="Arial" w:cs="Arial"/>
+        </w:rPr>
+        <w:t>1.8.5 Optimización de pruebas de regresión</w:t>
+      </w:r>
+    </w:p>
+    <w:p>
+      <w:pPr>
+        <w:pStyle w:val="whitespace-pre-wrap"/>
+        <w:spacing w:line="360" w:lineRule="auto"/>
+        <w:rPr>
+          <w:rFonts w:ascii="Arial" w:hAnsi="Arial" w:cs="Arial"/>
+        </w:rPr>
+      </w:pPr>
+      <w:r>
+        <w:rPr>
+          <w:rFonts w:ascii="Arial" w:hAnsi="Arial" w:cs="Arial"/>
+        </w:rPr>
+        <w:t xml:space="preserve">Las técnicas de aprendizaje automático están siendo aplicadas con éxito para optimizar la selección de pruebas de regresión después de cada cambio en el código. Estos sistemas analizan la historia de ejecuciones previas, el impacto de los cambios y las dependencias del código para seleccionar el subconjunto mínimo de pruebas que proporcionará la máxima cobertura de los componentes </w:t>
+      </w:r>
+      <w:proofErr w:type="gramStart"/>
+      <w:r>
+        <w:rPr>
+          <w:rFonts w:ascii="Arial" w:hAnsi="Arial" w:cs="Arial"/>
+        </w:rPr>
+        <w:t>afectados[</w:t>
+      </w:r>
+      <w:proofErr w:type="gramEnd"/>
+      <w:r>
+        <w:rPr>
+          <w:rFonts w:ascii="Arial" w:hAnsi="Arial" w:cs="Arial"/>
+        </w:rPr>
+        <w:t xml:space="preserve">34]. Esta optimización reduce significativamente el tiempo de ejecución de las pruebas en pipelines de CI/CD sin comprometer la calidad, facilitando ciclos de retroalimentación más rápidos en entornos de desarrollo </w:t>
+      </w:r>
+      <w:proofErr w:type="gramStart"/>
+      <w:r>
+        <w:rPr>
+          <w:rFonts w:ascii="Arial" w:hAnsi="Arial" w:cs="Arial"/>
+        </w:rPr>
+        <w:t>ágil[</w:t>
+      </w:r>
+      <w:proofErr w:type="gramEnd"/>
+      <w:r>
+        <w:rPr>
+          <w:rFonts w:ascii="Arial" w:hAnsi="Arial" w:cs="Arial"/>
+        </w:rPr>
+        <w:t>35].</w:t>
+      </w:r>
+    </w:p>
+    <w:p>
+      <w:pPr>
+        <w:pStyle w:val="Ttulo3"/>
+        <w:rPr>
+          <w:rFonts w:ascii="Arial" w:hAnsi="Arial" w:cs="Arial"/>
+        </w:rPr>
+      </w:pPr>
+      <w:r>
+        <w:rPr>
+          <w:rFonts w:ascii="Arial" w:hAnsi="Arial" w:cs="Arial"/>
+        </w:rPr>
+        <w:lastRenderedPageBreak/>
+        <w:t>1.8.6 Análisis visual automatizado</w:t>
+      </w:r>
+    </w:p>
+    <w:p>
+      <w:pPr>
+        <w:pStyle w:val="whitespace-pre-wrap"/>
+        <w:spacing w:line="360" w:lineRule="auto"/>
+        <w:rPr>
+          <w:rFonts w:ascii="Arial" w:hAnsi="Arial" w:cs="Arial"/>
+        </w:rPr>
+      </w:pPr>
+      <w:r>
+        <w:rPr>
+          <w:rFonts w:ascii="Arial" w:hAnsi="Arial" w:cs="Arial"/>
+        </w:rPr>
+        <w:t xml:space="preserve">En el ámbito de las pruebas de interfaz de usuario, los algoritmos de visión por computadora están transformando la validación visual de aplicaciones. Estas herramientas pueden detectar automáticamente inconsistencias visuales, problemas de renderizado y elementos solapados que afectan la experiencia del </w:t>
+      </w:r>
+      <w:proofErr w:type="gramStart"/>
+      <w:r>
+        <w:rPr>
+          <w:rFonts w:ascii="Arial" w:hAnsi="Arial" w:cs="Arial"/>
+        </w:rPr>
+        <w:t>usuario[</w:t>
+      </w:r>
+      <w:proofErr w:type="gramEnd"/>
+      <w:r>
+        <w:rPr>
+          <w:rFonts w:ascii="Arial" w:hAnsi="Arial" w:cs="Arial"/>
+        </w:rPr>
+        <w:t xml:space="preserve">36]. A diferencia de las pruebas tradicionales basadas en selectores DOM, los sistemas de análisis visual pueden identificar problemas que escapan a la validación programática, como errores de diseño, problemas de espaciado o elementos visuales </w:t>
+      </w:r>
+      <w:proofErr w:type="gramStart"/>
+      <w:r>
+        <w:rPr>
+          <w:rFonts w:ascii="Arial" w:hAnsi="Arial" w:cs="Arial"/>
+        </w:rPr>
+        <w:t>incorrectos[</w:t>
+      </w:r>
+      <w:proofErr w:type="gramEnd"/>
+      <w:r>
+        <w:rPr>
+          <w:rFonts w:ascii="Arial" w:hAnsi="Arial" w:cs="Arial"/>
+        </w:rPr>
+        <w:t>37].</w:t>
+      </w:r>
+    </w:p>
+    <w:p>
+      <w:pPr>
+        <w:pStyle w:val="Ttulo3"/>
+        <w:rPr>
+          <w:rFonts w:ascii="Arial" w:hAnsi="Arial" w:cs="Arial"/>
+        </w:rPr>
+      </w:pPr>
+      <w:r>
+        <w:rPr>
+          <w:rFonts w:ascii="Arial" w:hAnsi="Arial" w:cs="Arial"/>
+        </w:rPr>
+        <w:t>1.8.7 Desafíos y perspectivas futuras</w:t>
+      </w:r>
+    </w:p>
+    <w:p>
+      <w:pPr>
+        <w:pStyle w:val="whitespace-pre-wrap"/>
+        <w:spacing w:line="360" w:lineRule="auto"/>
+        <w:rPr>
+          <w:rFonts w:ascii="Arial" w:hAnsi="Arial" w:cs="Arial"/>
+        </w:rPr>
+      </w:pPr>
+      <w:r>
+        <w:rPr>
+          <w:rFonts w:ascii="Arial" w:hAnsi="Arial" w:cs="Arial"/>
+        </w:rPr>
+        <w:t xml:space="preserve">A pesar de los avances significativos, la integración de IA en las pruebas de software enfrenta desafíos importantes relacionados con la interpretabilidad de los resultados, la confiabilidad de las predicciones y la necesidad de datos de entrenamiento de alta </w:t>
+      </w:r>
+      <w:proofErr w:type="gramStart"/>
+      <w:r>
+        <w:rPr>
+          <w:rFonts w:ascii="Arial" w:hAnsi="Arial" w:cs="Arial"/>
+        </w:rPr>
+        <w:t>calidad[</w:t>
+      </w:r>
+      <w:proofErr w:type="gramEnd"/>
+      <w:r>
+        <w:rPr>
+          <w:rFonts w:ascii="Arial" w:hAnsi="Arial" w:cs="Arial"/>
+        </w:rPr>
+        <w:t xml:space="preserve">38]. El desarrollo de modelos más transparentes y explicables representa una prioridad para facilitar la adopción generalizada de estas tecnologías en entornos </w:t>
+      </w:r>
+      <w:proofErr w:type="gramStart"/>
+      <w:r>
+        <w:rPr>
+          <w:rFonts w:ascii="Arial" w:hAnsi="Arial" w:cs="Arial"/>
+        </w:rPr>
+        <w:t>críticos[</w:t>
+      </w:r>
+      <w:proofErr w:type="gramEnd"/>
+      <w:r>
+        <w:rPr>
+          <w:rFonts w:ascii="Arial" w:hAnsi="Arial" w:cs="Arial"/>
+        </w:rPr>
+        <w:t>39].</w:t>
+      </w:r>
+    </w:p>
+    <w:p>
+      <w:pPr>
+        <w:pStyle w:val="whitespace-pre-wrap"/>
+        <w:spacing w:line="360" w:lineRule="auto"/>
+        <w:rPr>
+          <w:rFonts w:ascii="Arial" w:hAnsi="Arial" w:cs="Arial"/>
+        </w:rPr>
+      </w:pPr>
+      <w:r>
+        <w:rPr>
+          <w:rFonts w:ascii="Arial" w:hAnsi="Arial" w:cs="Arial"/>
+        </w:rPr>
+        <w:t xml:space="preserve">Las tendencias emergentes apuntan hacia sistemas híbridos que combinan la experiencia humana con las capacidades analíticas de la IA, creando entornos de prueba colaborativos donde los profesionales de QA son asistidos por agentes inteligentes que automatizan tareas repetitivas y proporcionan </w:t>
+      </w:r>
+      <w:proofErr w:type="spellStart"/>
+      <w:r>
+        <w:rPr>
+          <w:rFonts w:ascii="Arial" w:hAnsi="Arial" w:cs="Arial"/>
+        </w:rPr>
+        <w:t>insights</w:t>
+      </w:r>
+      <w:proofErr w:type="spellEnd"/>
+      <w:r>
+        <w:rPr>
+          <w:rFonts w:ascii="Arial" w:hAnsi="Arial" w:cs="Arial"/>
+        </w:rPr>
+        <w:t xml:space="preserve"> basados en análisis </w:t>
+      </w:r>
+      <w:proofErr w:type="gramStart"/>
+      <w:r>
+        <w:rPr>
+          <w:rFonts w:ascii="Arial" w:hAnsi="Arial" w:cs="Arial"/>
+        </w:rPr>
+        <w:t>avanzados[</w:t>
+      </w:r>
+      <w:proofErr w:type="gramEnd"/>
+      <w:r>
+        <w:rPr>
+          <w:rFonts w:ascii="Arial" w:hAnsi="Arial" w:cs="Arial"/>
+        </w:rPr>
+        <w:t>40]. Esta sinergia entre humanos e IA promete elevar las pruebas de software a un nuevo nivel de eficiencia y efectividad, fundamentales para satisfacer las demandas de calidad en el acelerado panorama actual de desarrollo de software.</w:t>
+      </w:r>
     </w:p>
     <w:p>
       <w:pPr>
@@ -5169,15 +5575,49 @@
         </w:rPr>
       </w:pPr>
       <w:bookmarkStart w:id="26" w:name="_Toc194609628"/>
+      <w:proofErr w:type="spellStart"/>
       <w:r>
         <w:rPr>
           <w:rFonts w:eastAsia="Times New Roman"/>
           <w:lang w:eastAsia="es-ES"/>
         </w:rPr>
         <w:lastRenderedPageBreak/>
-        <w:t>Capítulo 2: Propuesta de solución</w:t>
+        <w:t>Capítulo</w:t>
+      </w:r>
+      <w:proofErr w:type="spellEnd"/>
+      <w:r>
+        <w:rPr>
+          <w:rFonts w:eastAsia="Times New Roman"/>
+          <w:lang w:eastAsia="es-ES"/>
+        </w:rPr>
+        <w:t xml:space="preserve"> 2: </w:t>
+      </w:r>
+      <w:proofErr w:type="spellStart"/>
+      <w:r>
+        <w:rPr>
+          <w:rFonts w:eastAsia="Times New Roman"/>
+          <w:lang w:eastAsia="es-ES"/>
+        </w:rPr>
+        <w:t>Propuesta</w:t>
+      </w:r>
+      <w:proofErr w:type="spellEnd"/>
+      <w:r>
+        <w:rPr>
+          <w:rFonts w:eastAsia="Times New Roman"/>
+          <w:lang w:eastAsia="es-ES"/>
+        </w:rPr>
+        <w:t xml:space="preserve"> de </w:t>
+      </w:r>
+      <w:proofErr w:type="spellStart"/>
+      <w:r>
+        <w:rPr>
+          <w:rFonts w:eastAsia="Times New Roman"/>
+          <w:lang w:eastAsia="es-ES"/>
+        </w:rPr>
+        <w:t>solución</w:t>
       </w:r>
       <w:bookmarkEnd w:id="26"/>
+      <w:proofErr w:type="spellEnd"/>
     </w:p>
     <w:p>
       <w:pPr>
@@ -5556,7 +5996,23 @@
           <w:szCs w:val="24"/>
           <w:lang w:eastAsia="es-ES"/>
         </w:rPr>
-        <w:t>Los sistemas de gestión logística requieren un enfoque particular de pruebas debido a la naturaleza crítica de sus operaciones y la necesidad de integración con sistemas externos. La complejidad inherente a estos sistemas demanda estrategias de prueba que contemplen tanto los aspectos funcionales como los no funcionales, especialmente aquellos relacionados con la consistencia de datos y la trazabilidad de operaciones. [11]</w:t>
+        <w:t>Los sistemas de gestión logística requieren un enfoque particular de pruebas debido a la naturaleza crítica de sus operaciones y la necesidad de integración con sistemas externos. La complejidad inherente a estos sistemas demanda estrategias de prueba que contemplen tanto los aspectos funcionales como los no funcionales, especialmente aquellos relacionados con la consistencia de datos y la trazabilidad de operaciones. [</w:t>
+      </w:r>
+      <w:r>
+        <w:rPr>
+          <w:rFonts w:eastAsia="Times New Roman" w:cs="Arial"/>
+          <w:szCs w:val="24"/>
+          <w:lang w:eastAsia="es-ES"/>
+        </w:rPr>
+        <w:t>41</w:t>
+      </w:r>
+      <w:r>
+        <w:rPr>
+          <w:rFonts w:eastAsia="Times New Roman" w:cs="Arial"/>
+          <w:szCs w:val="24"/>
+          <w:lang w:eastAsia="es-ES"/>
+        </w:rPr>
+        <w:t>]</w:t>
       </w:r>
     </w:p>
     <w:p>
@@ -5911,7 +6367,21 @@
         <w:rPr>
           <w:rFonts w:ascii="Arial" w:hAnsi="Arial" w:cs="Arial"/>
         </w:rPr>
-        <w:t xml:space="preserve">Cada uno de estos flujos incorpora secuencias de acciones específicas que reflejan las responsabilidades operativas de cada rol. La complejidad aumenta debido a las interdependencias secuenciales, donde la acción de un usuario (por ejemplo, el Jefe de Laboratorio verificando la calidad de un material) puede </w:t>
+        <w:t xml:space="preserve">Cada uno de estos flujos incorpora secuencias de acciones específicas que reflejan las responsabilidades operativas de cada rol. La complejidad aumenta debido a las interdependencias secuenciales, donde la acción de un usuario (por ejemplo, el </w:t>
+      </w:r>
+      <w:proofErr w:type="gramStart"/>
+      <w:r>
+        <w:rPr>
+          <w:rFonts w:ascii="Arial" w:hAnsi="Arial" w:cs="Arial"/>
+        </w:rPr>
+        <w:t>Jefe</w:t>
+      </w:r>
+      <w:proofErr w:type="gramEnd"/>
+      <w:r>
+        <w:rPr>
+          <w:rFonts w:ascii="Arial" w:hAnsi="Arial" w:cs="Arial"/>
+        </w:rPr>
+        <w:t xml:space="preserve"> de Laboratorio verificando la calidad de un material) puede </w:t>
       </w:r>
       <w:r>
         <w:rPr>
@@ -5933,7 +6403,21 @@
         <w:rPr>
           <w:rFonts w:ascii="Arial" w:hAnsi="Arial" w:cs="Arial"/>
         </w:rPr>
-        <w:t>El sistema de autenticación con contraseñas estandarizadas (TestErp2024*+) para todos los usuarios facilita las pruebas en entornos controlados, mientras que la estructura de correos electrónicos con el formato test.erp.hci+[rol]@avangenio.com permite una clara identificación de los diferentes roles durante las pruebas.</w:t>
+        <w:t xml:space="preserve">El sistema de autenticación con contraseñas estandarizadas (TestErp2024*+) para todos los usuarios facilita las pruebas en entornos controlados, mientras que la estructura de correos electrónicos con el formato </w:t>
+      </w:r>
+      <w:proofErr w:type="spellStart"/>
+      <w:r>
+        <w:rPr>
+          <w:rFonts w:ascii="Arial" w:hAnsi="Arial" w:cs="Arial"/>
+        </w:rPr>
+        <w:t>test.erp.hci</w:t>
+      </w:r>
+      <w:proofErr w:type="spellEnd"/>
+      <w:r>
+        <w:rPr>
+          <w:rFonts w:ascii="Arial" w:hAnsi="Arial" w:cs="Arial"/>
+        </w:rPr>
+        <w:t>+[rol]@avangenio.com permite una clara identificación de los diferentes roles durante las pruebas.</w:t>
       </w:r>
     </w:p>
     <w:p>
@@ -6025,7 +6509,21 @@
         <w:rPr>
           <w:rFonts w:ascii="Arial" w:hAnsi="Arial" w:cs="Arial"/>
         </w:rPr>
-        <w:t>: Actualmente no existe un sistema externo real para el pesaje, por lo que se utiliza un mecanismo de verificación manual (check "pesa rota") que debe ser contemplado en los escenarios de prueba.</w:t>
+        <w:t>: Actualmente no existe un sistema externo real para el pesaje, por lo que se utiliza un mecanismo de verificación manual (</w:t>
+      </w:r>
+      <w:proofErr w:type="spellStart"/>
+      <w:r>
+        <w:rPr>
+          <w:rFonts w:ascii="Arial" w:hAnsi="Arial" w:cs="Arial"/>
+        </w:rPr>
+        <w:t>check</w:t>
+      </w:r>
+      <w:proofErr w:type="spellEnd"/>
+      <w:r>
+        <w:rPr>
+          <w:rFonts w:ascii="Arial" w:hAnsi="Arial" w:cs="Arial"/>
+        </w:rPr>
+        <w:t xml:space="preserve"> "pesa rota") que debe ser contemplado en los escenarios de prueba.</w:t>
       </w:r>
     </w:p>
     <w:p>
@@ -6093,7 +6591,19 @@
           <w:rFonts w:ascii="Arial" w:hAnsi="Arial" w:cs="Arial"/>
         </w:rPr>
         <w:lastRenderedPageBreak/>
-        <w:t>Estos factores de complejidad deben ser considerados explícitamente en el diseño de pruebas automatizadas para evitar falsos positivos o negativos durante la ejecución. [12]</w:t>
+        <w:t>Estos factores de complejidad deben ser considerados explícitamente en el diseño de pruebas automatizadas para evitar falsos positivos o negativos durante la ejecución. [</w:t>
+      </w:r>
+      <w:r>
+        <w:rPr>
+          <w:rFonts w:ascii="Arial" w:hAnsi="Arial" w:cs="Arial"/>
+        </w:rPr>
+        <w:t>42</w:t>
+      </w:r>
+      <w:r>
+        <w:rPr>
+          <w:rFonts w:ascii="Arial" w:hAnsi="Arial" w:cs="Arial"/>
+        </w:rPr>
+        <w:t>]</w:t>
       </w:r>
     </w:p>
     <w:p>
@@ -6566,7 +7076,23 @@
           <w:szCs w:val="24"/>
           <w:lang w:eastAsia="es-ES"/>
         </w:rPr>
-        <w:t>Esta evolución metodológica optimizó significativamente la estructura de los casos de prueba, reduciendo la duplicación y mejorando la mantenibilidad del conjunto de pruebas. [13]</w:t>
+        <w:t>Esta evolución metodológica optimizó significativamente la estructura de los casos de prueba, reduciendo la duplicación y mejorando la mantenibilidad del conjunto de pruebas. [</w:t>
+      </w:r>
+      <w:r>
+        <w:rPr>
+          <w:rFonts w:eastAsia="Times New Roman" w:cs="Arial"/>
+          <w:szCs w:val="24"/>
+          <w:lang w:eastAsia="es-ES"/>
+        </w:rPr>
+        <w:t>43</w:t>
+      </w:r>
+      <w:r>
+        <w:rPr>
+          <w:rFonts w:eastAsia="Times New Roman" w:cs="Arial"/>
+          <w:szCs w:val="24"/>
+          <w:lang w:eastAsia="es-ES"/>
+        </w:rPr>
+        <w:t>]</w:t>
       </w:r>
     </w:p>
     <w:p>
@@ -6937,7 +7463,23 @@
           <w:szCs w:val="24"/>
           <w:lang w:eastAsia="es-ES"/>
         </w:rPr>
-        <w:t>Esta estrategia proporciona visibilidad y control sobre el proceso de diseño e implementación de casos. [14]</w:t>
+        <w:t>Esta estrategia proporciona visibilidad y control sobre el proceso de diseño e implementación de casos. [</w:t>
+      </w:r>
+      <w:r>
+        <w:rPr>
+          <w:rFonts w:eastAsia="Times New Roman" w:cs="Arial"/>
+          <w:szCs w:val="24"/>
+          <w:lang w:eastAsia="es-ES"/>
+        </w:rPr>
+        <w:t>4</w:t>
+      </w:r>
+      <w:r>
+        <w:rPr>
+          <w:rFonts w:eastAsia="Times New Roman" w:cs="Arial"/>
+          <w:szCs w:val="24"/>
+          <w:lang w:eastAsia="es-ES"/>
+        </w:rPr>
+        <w:t>4]</w:t>
       </w:r>
     </w:p>
     <w:p>
@@ -7241,7 +7783,23 @@
           <w:szCs w:val="24"/>
           <w:lang w:eastAsia="es-ES"/>
         </w:rPr>
-        <w:t xml:space="preserve"> representa una solución robusta para la implementación de pruebas BDD, proporcionando un equilibrio adecuado entre simplicidad de uso y capacidades avanzadas. [15]</w:t>
+        <w:t xml:space="preserve"> representa una solución robusta para la implementación de pruebas BDD, proporcionando un equilibrio adecuado entre simplicidad de uso y capacidades avanzadas. [</w:t>
+      </w:r>
+      <w:r>
+        <w:rPr>
+          <w:rFonts w:eastAsia="Times New Roman" w:cs="Arial"/>
+          <w:szCs w:val="24"/>
+          <w:lang w:eastAsia="es-ES"/>
+        </w:rPr>
+        <w:t>45</w:t>
+      </w:r>
+      <w:r>
+        <w:rPr>
+          <w:rFonts w:eastAsia="Times New Roman" w:cs="Arial"/>
+          <w:szCs w:val="24"/>
+          <w:lang w:eastAsia="es-ES"/>
+        </w:rPr>
+        <w:t>]</w:t>
       </w:r>
     </w:p>
     <w:p>
@@ -7440,7 +7998,23 @@
           <w:lang w:eastAsia="es-ES"/>
         </w:rPr>
         <w:lastRenderedPageBreak/>
-        <w:t>recomendada en la industria que promueve la separación entre la lógica de pruebas y la interacción con la interfaz de usuario. Se implementó una estructura jerárquica de clases que representan las diferentes páginas y componentes del sistema [16]:</w:t>
+        <w:t>recomendada en la industria que promueve la separación entre la lógica de pruebas y la interacción con la interfaz de usuario. Se implementó una estructura jerárquica de clases que representan las diferentes páginas y componentes del sistema [</w:t>
+      </w:r>
+      <w:r>
+        <w:rPr>
+          <w:rFonts w:eastAsia="Times New Roman" w:cs="Arial"/>
+          <w:szCs w:val="24"/>
+          <w:lang w:eastAsia="es-ES"/>
+        </w:rPr>
+        <w:t>4</w:t>
+      </w:r>
+      <w:r>
+        <w:rPr>
+          <w:rFonts w:eastAsia="Times New Roman" w:cs="Arial"/>
+          <w:szCs w:val="24"/>
+          <w:lang w:eastAsia="es-ES"/>
+        </w:rPr>
+        <w:t>6]:</w:t>
       </w:r>
     </w:p>
     <w:p>
@@ -9400,7 +9974,39 @@
           <w:szCs w:val="24"/>
           <w:lang w:eastAsia="es-ES"/>
         </w:rPr>
-        <w:t>Este enfoque de "preparación automática" reduce significativamente la duplicación de código y mejora la confiabilidad de las pruebas al garantizar un entorno consistente para cada ejecución. [17]</w:t>
+        <w:t>Este enfoque de "preparación automática" reduce significativamente la duplicación de código y mejora la confiabilidad de las pruebas al garantizar un entorno consistente para cada ejecución. [</w:t>
+      </w:r>
+      <w:r>
+        <w:rPr>
+          <w:rFonts w:eastAsia="Times New Roman" w:cs="Arial"/>
+          <w:szCs w:val="24"/>
+          <w:lang w:eastAsia="es-ES"/>
+        </w:rPr>
+        <w:t>4</w:t>
+      </w:r>
+      <w:r>
+        <w:rPr>
+          <w:rFonts w:eastAsia="Times New Roman" w:cs="Arial"/>
+          <w:szCs w:val="24"/>
+          <w:lang w:eastAsia="es-ES"/>
+        </w:rPr>
+        <w:t>7</w:t>
+      </w:r>
+      <w:r>
+        <w:rPr>
+          <w:rFonts w:eastAsia="Times New Roman" w:cs="Arial"/>
+          <w:szCs w:val="24"/>
+          <w:lang w:eastAsia="es-ES"/>
+        </w:rPr>
+        <w:t>, 48</w:t>
+      </w:r>
+      <w:r>
+        <w:rPr>
+          <w:rFonts w:eastAsia="Times New Roman" w:cs="Arial"/>
+          <w:szCs w:val="24"/>
+          <w:lang w:eastAsia="es-ES"/>
+        </w:rPr>
+        <w:t>]</w:t>
       </w:r>
     </w:p>
     <w:p>
@@ -10907,7 +11513,23 @@
           <w:szCs w:val="24"/>
           <w:lang w:eastAsia="es-ES"/>
         </w:rPr>
-        <w:t xml:space="preserve"> [19], busca maximizar el valor de las pruebas automatizadas incorporándolas como elemento fundamental del pipeline de entrega continua.</w:t>
+        <w:t xml:space="preserve"> [</w:t>
+      </w:r>
+      <w:r>
+        <w:rPr>
+          <w:rFonts w:eastAsia="Times New Roman" w:cs="Arial"/>
+          <w:szCs w:val="24"/>
+          <w:lang w:eastAsia="es-ES"/>
+        </w:rPr>
+        <w:t>4</w:t>
+      </w:r>
+      <w:r>
+        <w:rPr>
+          <w:rFonts w:eastAsia="Times New Roman" w:cs="Arial"/>
+          <w:szCs w:val="24"/>
+          <w:lang w:eastAsia="es-ES"/>
+        </w:rPr>
+        <w:t>9], busca maximizar el valor de las pruebas automatizadas incorporándolas como elemento fundamental del pipeline de entrega continua.</w:t>
       </w:r>
     </w:p>
     <w:p>
@@ -11119,7 +11741,23 @@
           <w:szCs w:val="24"/>
           <w:lang w:eastAsia="es-ES"/>
         </w:rPr>
-        <w:t xml:space="preserve"> et al. [20], este enfoque puede reducir hasta en un 60% el tiempo dedicado al mantenimiento de pruebas automatizadas.</w:t>
+        <w:t xml:space="preserve"> et al. [</w:t>
+      </w:r>
+      <w:r>
+        <w:rPr>
+          <w:rFonts w:eastAsia="Times New Roman" w:cs="Arial"/>
+          <w:szCs w:val="24"/>
+          <w:lang w:eastAsia="es-ES"/>
+        </w:rPr>
+        <w:t>5</w:t>
+      </w:r>
+      <w:r>
+        <w:rPr>
+          <w:rFonts w:eastAsia="Times New Roman" w:cs="Arial"/>
+          <w:szCs w:val="24"/>
+          <w:lang w:eastAsia="es-ES"/>
+        </w:rPr>
+        <w:t>0], este enfoque puede reducir hasta en un 60% el tiempo dedicado al mantenimiento de pruebas automatizadas.</w:t>
       </w:r>
     </w:p>
     <w:p>

</xml_diff>